<commit_message>
[BLOG] Add notes about phase
</commit_message>
<xml_diff>
--- a/data/google_doc_imports/rave_introduction/doc.docx
+++ b/data/google_doc_imports/rave_introduction/doc.docx
@@ -14,7 +14,7 @@
         <w:rPr>
           <w:rtl w:val="0"/>
         </w:rPr>
-        <w:t xml:space="preserve">Short introduction to the RAVE model</w:t>
+        <w:t xml:space="preserve">A short introduction to the RAVE model</w:t>
       </w:r>
     </w:p>
     <w:p>
@@ -724,7 +724,7 @@
       <w:pPr>
         <w:numPr>
           <w:ilvl w:val="0"/>
-          <w:numId w:val="10"/>
+          <w:numId w:val="11"/>
         </w:numPr>
         <w:tabs>
           <w:tab w:val="left" w:leader="none" w:pos="7740"/>
@@ -749,7 +749,7 @@
       <w:pPr>
         <w:numPr>
           <w:ilvl w:val="0"/>
-          <w:numId w:val="10"/>
+          <w:numId w:val="11"/>
         </w:numPr>
         <w:tabs>
           <w:tab w:val="left" w:leader="none" w:pos="7740"/>
@@ -789,7 +789,7 @@
       <w:pPr>
         <w:numPr>
           <w:ilvl w:val="1"/>
-          <w:numId w:val="10"/>
+          <w:numId w:val="11"/>
         </w:numPr>
         <w:tabs>
           <w:tab w:val="left" w:leader="none" w:pos="7740"/>
@@ -819,7 +819,7 @@
       <w:pPr>
         <w:numPr>
           <w:ilvl w:val="1"/>
-          <w:numId w:val="10"/>
+          <w:numId w:val="11"/>
         </w:numPr>
         <w:tabs>
           <w:tab w:val="left" w:leader="none" w:pos="7740"/>
@@ -849,7 +849,7 @@
       <w:pPr>
         <w:numPr>
           <w:ilvl w:val="0"/>
-          <w:numId w:val="10"/>
+          <w:numId w:val="11"/>
         </w:numPr>
         <w:tabs>
           <w:tab w:val="left" w:leader="none" w:pos="7740"/>
@@ -889,7 +889,7 @@
       <w:pPr>
         <w:numPr>
           <w:ilvl w:val="0"/>
-          <w:numId w:val="10"/>
+          <w:numId w:val="11"/>
         </w:numPr>
         <w:tabs>
           <w:tab w:val="left" w:leader="none" w:pos="7740"/>
@@ -982,7 +982,7 @@
       <w:pPr>
         <w:numPr>
           <w:ilvl w:val="0"/>
-          <w:numId w:val="6"/>
+          <w:numId w:val="7"/>
         </w:numPr>
         <w:ind w:left="720" w:hanging="360"/>
       </w:pPr>
@@ -997,7 +997,7 @@
       <w:pPr>
         <w:numPr>
           <w:ilvl w:val="0"/>
-          <w:numId w:val="6"/>
+          <w:numId w:val="7"/>
         </w:numPr>
         <w:ind w:left="720" w:hanging="360"/>
       </w:pPr>
@@ -1051,7 +1051,7 @@
       <w:pPr>
         <w:numPr>
           <w:ilvl w:val="0"/>
-          <w:numId w:val="6"/>
+          <w:numId w:val="7"/>
         </w:numPr>
         <w:ind w:left="720" w:hanging="360"/>
       </w:pPr>
@@ -1066,7 +1066,7 @@
       <w:pPr>
         <w:numPr>
           <w:ilvl w:val="1"/>
-          <w:numId w:val="6"/>
+          <w:numId w:val="7"/>
         </w:numPr>
         <w:ind w:left="1440" w:hanging="360"/>
       </w:pPr>
@@ -1164,7 +1164,7 @@
       <w:pPr>
         <w:numPr>
           <w:ilvl w:val="1"/>
-          <w:numId w:val="6"/>
+          <w:numId w:val="7"/>
         </w:numPr>
         <w:ind w:left="1440" w:hanging="360"/>
       </w:pPr>
@@ -1262,7 +1262,7 @@
       <w:pPr>
         <w:numPr>
           <w:ilvl w:val="0"/>
-          <w:numId w:val="6"/>
+          <w:numId w:val="7"/>
         </w:numPr>
         <w:ind w:left="720" w:hanging="360"/>
       </w:pPr>
@@ -1277,7 +1277,7 @@
       <w:pPr>
         <w:numPr>
           <w:ilvl w:val="1"/>
-          <w:numId w:val="6"/>
+          <w:numId w:val="7"/>
         </w:numPr>
         <w:ind w:left="1440" w:hanging="360"/>
       </w:pPr>
@@ -1322,7 +1322,7 @@
       <w:pPr>
         <w:numPr>
           <w:ilvl w:val="1"/>
-          <w:numId w:val="6"/>
+          <w:numId w:val="7"/>
         </w:numPr>
         <w:ind w:left="1440" w:hanging="360"/>
       </w:pPr>
@@ -1380,7 +1380,7 @@
       <w:pPr>
         <w:numPr>
           <w:ilvl w:val="1"/>
-          <w:numId w:val="6"/>
+          <w:numId w:val="7"/>
         </w:numPr>
         <w:ind w:left="1440" w:hanging="360"/>
       </w:pPr>
@@ -1395,7 +1395,7 @@
       <w:pPr>
         <w:numPr>
           <w:ilvl w:val="2"/>
-          <w:numId w:val="6"/>
+          <w:numId w:val="7"/>
         </w:numPr>
         <w:ind w:left="2160" w:hanging="360"/>
       </w:pPr>
@@ -1557,7 +1557,7 @@
       <w:pPr>
         <w:numPr>
           <w:ilvl w:val="0"/>
-          <w:numId w:val="9"/>
+          <w:numId w:val="10"/>
         </w:numPr>
         <w:ind w:left="720" w:hanging="360"/>
       </w:pPr>
@@ -1576,6 +1576,119 @@
         <w:rPr>
           <w:rtl w:val="0"/>
         </w:rPr>
+      </w:r>
+    </w:p>
+    <w:p>
+      <w:pPr>
+        <w:pStyle w:val="Heading2"/>
+        <w:spacing w:before="200" w:lineRule="auto"/>
+        <w:rPr/>
+      </w:pPr>
+      <w:bookmarkStart w:colFirst="0" w:colLast="0" w:name="_4dlbwgtkldz0" w:id="5"/>
+      <w:bookmarkEnd w:id="5"/>
+      <w:r>
+        <w:rPr>
+          <w:rtl w:val="0"/>
+        </w:rPr>
+        <w:t xml:space="preserve">Notes about the phase</w:t>
+      </w:r>
+    </w:p>
+    <w:p>
+      <w:pPr>
+        <w:rPr/>
+      </w:pPr>
+      <w:r>
+        <w:rPr>
+          <w:rtl w:val="0"/>
+        </w:rPr>
+        <w:t xml:space="preserve">The spectral distance does not directly force the model to reproduce the phase of the input audio signal. However, the model is encouraged to produce plausible phase in two ways:</w:t>
+      </w:r>
+    </w:p>
+    <w:p>
+      <w:pPr>
+        <w:numPr>
+          <w:ilvl w:val="0"/>
+          <w:numId w:val="4"/>
+        </w:numPr>
+        <w:ind w:left="720" w:hanging="360"/>
+        <w:rPr>
+          <w:u w:val="none"/>
+        </w:rPr>
+      </w:pPr>
+      <w:r>
+        <w:rPr>
+          <w:rtl w:val="0"/>
+        </w:rPr>
+        <w:t xml:space="preserve">The fact that the spectral distance is computed at multiple scales.</w:t>
+      </w:r>
+    </w:p>
+    <w:p>
+      <w:pPr>
+        <w:numPr>
+          <w:ilvl w:val="1"/>
+          <w:numId w:val="4"/>
+        </w:numPr>
+        <w:ind w:left="1440" w:hanging="360"/>
+        <w:rPr>
+          <w:u w:val="none"/>
+        </w:rPr>
+      </w:pPr>
+      <w:r>
+        <w:rPr>
+          <w:rtl w:val="0"/>
+        </w:rPr>
+        <w:t xml:space="preserve">The only way to reproduce the correct magnitude patterns across multiple STFT window sizes is to generate time-domain signals with realistic, coherent phase.</w:t>
+      </w:r>
+    </w:p>
+    <w:p>
+      <w:pPr>
+        <w:numPr>
+          <w:ilvl w:val="0"/>
+          <w:numId w:val="4"/>
+        </w:numPr>
+        <w:ind w:left="720" w:hanging="360"/>
+        <w:rPr>
+          <w:u w:val="none"/>
+        </w:rPr>
+      </w:pPr>
+      <w:r>
+        <w:rPr>
+          <w:rtl w:val="0"/>
+        </w:rPr>
+        <w:t xml:space="preserve">The adversarial loss.</w:t>
+      </w:r>
+    </w:p>
+    <w:p>
+      <w:pPr>
+        <w:numPr>
+          <w:ilvl w:val="1"/>
+          <w:numId w:val="4"/>
+        </w:numPr>
+        <w:ind w:left="1440" w:hanging="360"/>
+        <w:rPr>
+          <w:u w:val="none"/>
+        </w:rPr>
+      </w:pPr>
+      <w:r>
+        <w:rPr>
+          <w:rtl w:val="0"/>
+        </w:rPr>
+        <w:t xml:space="preserve">The discriminator doesn’t directly evaluate the phase but it evaluates if the output signal is realistic.</w:t>
+      </w:r>
+    </w:p>
+    <w:p>
+      <w:pPr>
+        <w:numPr>
+          <w:ilvl w:val="1"/>
+          <w:numId w:val="4"/>
+        </w:numPr>
+        <w:ind w:left="1440" w:hanging="360"/>
+      </w:pPr>
+      <w:r>
+        <w:rPr>
+          <w:rtl w:val="0"/>
+        </w:rPr>
+        <w:t xml:space="preserve">To fool the discriminator, the decoder must learn to produce phase-coherent signals because inconsistent or unnatural phase (e.g. “swishy”, “metallic”, “blurry” artifacts) would be easy to detect.</w:t>
       </w:r>
     </w:p>
     <w:p>
@@ -1584,8 +1697,8 @@
         <w:spacing w:before="200" w:lineRule="auto"/>
         <w:rPr/>
       </w:pPr>
-      <w:bookmarkStart w:colFirst="0" w:colLast="0" w:name="_a1z8tkj5pm78" w:id="5"/>
-      <w:bookmarkEnd w:id="5"/>
+      <w:bookmarkStart w:colFirst="0" w:colLast="0" w:name="_a1z8tkj5pm78" w:id="6"/>
+      <w:bookmarkEnd w:id="6"/>
       <w:r>
         <w:rPr>
           <w:rtl w:val="0"/>
@@ -1599,8 +1712,8 @@
         <w:spacing w:before="200" w:lineRule="auto"/>
         <w:rPr/>
       </w:pPr>
-      <w:bookmarkStart w:colFirst="0" w:colLast="0" w:name="_yu3pqxyylwak" w:id="6"/>
-      <w:bookmarkEnd w:id="6"/>
+      <w:bookmarkStart w:colFirst="0" w:colLast="0" w:name="_yu3pqxyylwak" w:id="7"/>
+      <w:bookmarkEnd w:id="7"/>
       <w:r>
         <w:rPr>
           <w:rtl w:val="0"/>
@@ -1612,7 +1725,7 @@
       <w:pPr>
         <w:numPr>
           <w:ilvl w:val="0"/>
-          <w:numId w:val="4"/>
+          <w:numId w:val="5"/>
         </w:numPr>
         <w:ind w:left="720" w:hanging="360"/>
       </w:pPr>
@@ -1655,7 +1768,7 @@
       <w:pPr>
         <w:numPr>
           <w:ilvl w:val="1"/>
-          <w:numId w:val="4"/>
+          <w:numId w:val="5"/>
         </w:numPr>
         <w:ind w:left="1440" w:hanging="360"/>
       </w:pPr>
@@ -1687,7 +1800,7 @@
       <w:pPr>
         <w:numPr>
           <w:ilvl w:val="1"/>
-          <w:numId w:val="4"/>
+          <w:numId w:val="5"/>
         </w:numPr>
         <w:ind w:left="1440" w:hanging="360"/>
       </w:pPr>
@@ -1726,7 +1839,7 @@
       <w:pPr>
         <w:numPr>
           <w:ilvl w:val="0"/>
-          <w:numId w:val="4"/>
+          <w:numId w:val="5"/>
         </w:numPr>
         <w:ind w:left="720" w:hanging="360"/>
       </w:pPr>
@@ -1741,7 +1854,7 @@
       <w:pPr>
         <w:numPr>
           <w:ilvl w:val="1"/>
-          <w:numId w:val="4"/>
+          <w:numId w:val="5"/>
         </w:numPr>
         <w:ind w:left="1440" w:hanging="360"/>
       </w:pPr>
@@ -1772,7 +1885,7 @@
       <w:pPr>
         <w:numPr>
           <w:ilvl w:val="0"/>
-          <w:numId w:val="4"/>
+          <w:numId w:val="5"/>
         </w:numPr>
         <w:ind w:left="720" w:hanging="360"/>
       </w:pPr>
@@ -1787,7 +1900,7 @@
       <w:pPr>
         <w:numPr>
           <w:ilvl w:val="0"/>
-          <w:numId w:val="4"/>
+          <w:numId w:val="5"/>
         </w:numPr>
         <w:ind w:left="720" w:hanging="360"/>
       </w:pPr>
@@ -1802,7 +1915,7 @@
       <w:pPr>
         <w:numPr>
           <w:ilvl w:val="0"/>
-          <w:numId w:val="4"/>
+          <w:numId w:val="5"/>
         </w:numPr>
         <w:spacing w:before="200" w:lineRule="auto"/>
         <w:ind w:left="720" w:hanging="360"/>
@@ -1818,7 +1931,7 @@
       <w:pPr>
         <w:numPr>
           <w:ilvl w:val="0"/>
-          <w:numId w:val="4"/>
+          <w:numId w:val="5"/>
         </w:numPr>
         <w:ind w:left="720" w:hanging="360"/>
       </w:pPr>
@@ -2183,8 +2296,8 @@
         <w:spacing w:before="200" w:lineRule="auto"/>
         <w:rPr/>
       </w:pPr>
-      <w:bookmarkStart w:colFirst="0" w:colLast="0" w:name="_cibsug9f79s8" w:id="7"/>
-      <w:bookmarkEnd w:id="7"/>
+      <w:bookmarkStart w:colFirst="0" w:colLast="0" w:name="_cibsug9f79s8" w:id="8"/>
+      <w:bookmarkEnd w:id="8"/>
       <w:r>
         <w:rPr>
           <w:rtl w:val="0"/>
@@ -2228,8 +2341,8 @@
         <w:spacing w:before="200" w:lineRule="auto"/>
         <w:rPr/>
       </w:pPr>
-      <w:bookmarkStart w:colFirst="0" w:colLast="0" w:name="_590t286or3cn" w:id="8"/>
-      <w:bookmarkEnd w:id="8"/>
+      <w:bookmarkStart w:colFirst="0" w:colLast="0" w:name="_590t286or3cn" w:id="9"/>
+      <w:bookmarkEnd w:id="9"/>
       <w:commentRangeStart w:id="3"/>
       <w:r>
         <w:rPr>
@@ -2253,8 +2366,8 @@
         <w:spacing w:before="200" w:lineRule="auto"/>
         <w:rPr/>
       </w:pPr>
-      <w:bookmarkStart w:colFirst="0" w:colLast="0" w:name="_a2rbh7igfikw" w:id="9"/>
-      <w:bookmarkEnd w:id="9"/>
+      <w:bookmarkStart w:colFirst="0" w:colLast="0" w:name="_a2rbh7igfikw" w:id="10"/>
+      <w:bookmarkEnd w:id="10"/>
       <w:r>
         <w:rPr>
           <w:rtl w:val="0"/>
@@ -2266,7 +2379,7 @@
       <w:pPr>
         <w:numPr>
           <w:ilvl w:val="0"/>
-          <w:numId w:val="4"/>
+          <w:numId w:val="5"/>
         </w:numPr>
         <w:ind w:left="720" w:hanging="360"/>
       </w:pPr>
@@ -4068,8 +4181,8 @@
         <w:spacing w:before="200" w:lineRule="auto"/>
         <w:rPr/>
       </w:pPr>
-      <w:bookmarkStart w:colFirst="0" w:colLast="0" w:name="_7e907h977z7c" w:id="10"/>
-      <w:bookmarkEnd w:id="10"/>
+      <w:bookmarkStart w:colFirst="0" w:colLast="0" w:name="_7e907h977z7c" w:id="11"/>
+      <w:bookmarkEnd w:id="11"/>
       <w:r>
         <w:rPr>
           <w:rtl w:val="0"/>
@@ -4293,8 +4406,8 @@
         <w:spacing w:before="200" w:lineRule="auto"/>
         <w:rPr/>
       </w:pPr>
-      <w:bookmarkStart w:colFirst="0" w:colLast="0" w:name="_o6wonrt3xuv" w:id="11"/>
-      <w:bookmarkEnd w:id="11"/>
+      <w:bookmarkStart w:colFirst="0" w:colLast="0" w:name="_o6wonrt3xuv" w:id="12"/>
+      <w:bookmarkEnd w:id="12"/>
       <w:r>
         <w:rPr>
           <w:rtl w:val="0"/>
@@ -6781,26 +6894,20 @@
     </w:p>
     <w:p>
       <w:pPr>
-        <w:pStyle w:val="Heading2"/>
-        <w:spacing w:before="200" w:lineRule="auto"/>
-        <w:rPr>
-          <w:b w:val="0"/>
-          <w:bCs w:val="0"/>
+        <w:rPr/>
+      </w:pPr>
+      <w:r>
+        <w:rPr>
           <w:sz w:val="16"/>
           <w:szCs w:val="16"/>
-        </w:rPr>
-      </w:pPr>
-      <w:bookmarkStart w:colFirst="0" w:colLast="0" w:name="_sffvr2q6ypy" w:id="12"/>
-      <w:bookmarkEnd w:id="12"/>
-      <w:r>
-        <w:rPr>
-          <w:b w:val="0"/>
-          <w:bCs w:val="0"/>
-          <w:sz w:val="16"/>
-          <w:szCs w:val="16"/>
           <w:rtl w:val="0"/>
         </w:rPr>
         <w:t xml:space="preserve">[[DRAWING]]</w:t>
+      </w:r>
+      <w:r>
+        <w:rPr>
+          <w:rtl w:val="0"/>
+        </w:rPr>
       </w:r>
     </w:p>
     <w:p>
@@ -9473,7 +9580,7 @@
       <w:pPr>
         <w:numPr>
           <w:ilvl w:val="0"/>
-          <w:numId w:val="7"/>
+          <w:numId w:val="8"/>
         </w:numPr>
         <w:ind w:left="720" w:hanging="360"/>
       </w:pPr>
@@ -9488,7 +9595,7 @@
       <w:pPr>
         <w:numPr>
           <w:ilvl w:val="0"/>
-          <w:numId w:val="7"/>
+          <w:numId w:val="8"/>
         </w:numPr>
         <w:ind w:left="720" w:hanging="360"/>
       </w:pPr>
@@ -9503,7 +9610,7 @@
       <w:pPr>
         <w:numPr>
           <w:ilvl w:val="0"/>
-          <w:numId w:val="7"/>
+          <w:numId w:val="8"/>
         </w:numPr>
         <w:ind w:left="720" w:hanging="360"/>
       </w:pPr>
@@ -9518,7 +9625,7 @@
       <w:pPr>
         <w:numPr>
           <w:ilvl w:val="0"/>
-          <w:numId w:val="7"/>
+          <w:numId w:val="8"/>
         </w:numPr>
         <w:ind w:left="720" w:hanging="360"/>
       </w:pPr>
@@ -10878,7 +10985,7 @@
       <w:pPr>
         <w:numPr>
           <w:ilvl w:val="0"/>
-          <w:numId w:val="7"/>
+          <w:numId w:val="8"/>
         </w:numPr>
         <w:ind w:left="720" w:hanging="360"/>
       </w:pPr>
@@ -10979,7 +11086,7 @@
       <w:pPr>
         <w:numPr>
           <w:ilvl w:val="0"/>
-          <w:numId w:val="8"/>
+          <w:numId w:val="9"/>
         </w:numPr>
         <w:ind w:left="720" w:hanging="360"/>
       </w:pPr>
@@ -11018,7 +11125,7 @@
       <w:pPr>
         <w:numPr>
           <w:ilvl w:val="0"/>
-          <w:numId w:val="8"/>
+          <w:numId w:val="9"/>
         </w:numPr>
         <w:tabs>
           <w:tab w:val="left" w:leader="none" w:pos="7740"/>
@@ -11061,7 +11168,7 @@
       <w:pPr>
         <w:numPr>
           <w:ilvl w:val="0"/>
-          <w:numId w:val="5"/>
+          <w:numId w:val="6"/>
         </w:numPr>
         <w:ind w:left="720" w:hanging="360"/>
       </w:pPr>
@@ -11100,7 +11207,7 @@
       <w:pPr>
         <w:numPr>
           <w:ilvl w:val="0"/>
-          <w:numId w:val="5"/>
+          <w:numId w:val="6"/>
         </w:numPr>
         <w:ind w:left="720" w:hanging="360"/>
       </w:pPr>
@@ -12522,6 +12629,116 @@
     </w:lvl>
   </w:abstractNum>
   <w:abstractNum w:abstractNumId="10">
+    <w:lvl w:ilvl="0">
+      <w:start w:val="1"/>
+      <w:numFmt w:val="bullet"/>
+      <w:lvlText w:val="●"/>
+      <w:lvlJc w:val="left"/>
+      <w:pPr>
+        <w:ind w:left="720" w:hanging="360"/>
+      </w:pPr>
+      <w:rPr>
+        <w:u w:val="none"/>
+      </w:rPr>
+    </w:lvl>
+    <w:lvl w:ilvl="1">
+      <w:start w:val="1"/>
+      <w:numFmt w:val="bullet"/>
+      <w:lvlText w:val="○"/>
+      <w:lvlJc w:val="left"/>
+      <w:pPr>
+        <w:ind w:left="1440" w:hanging="360"/>
+      </w:pPr>
+      <w:rPr>
+        <w:u w:val="none"/>
+      </w:rPr>
+    </w:lvl>
+    <w:lvl w:ilvl="2">
+      <w:start w:val="1"/>
+      <w:numFmt w:val="bullet"/>
+      <w:lvlText w:val="■"/>
+      <w:lvlJc w:val="left"/>
+      <w:pPr>
+        <w:ind w:left="2160" w:hanging="360"/>
+      </w:pPr>
+      <w:rPr>
+        <w:u w:val="none"/>
+      </w:rPr>
+    </w:lvl>
+    <w:lvl w:ilvl="3">
+      <w:start w:val="1"/>
+      <w:numFmt w:val="bullet"/>
+      <w:lvlText w:val="●"/>
+      <w:lvlJc w:val="left"/>
+      <w:pPr>
+        <w:ind w:left="2880" w:hanging="360"/>
+      </w:pPr>
+      <w:rPr>
+        <w:u w:val="none"/>
+      </w:rPr>
+    </w:lvl>
+    <w:lvl w:ilvl="4">
+      <w:start w:val="1"/>
+      <w:numFmt w:val="bullet"/>
+      <w:lvlText w:val="○"/>
+      <w:lvlJc w:val="left"/>
+      <w:pPr>
+        <w:ind w:left="3600" w:hanging="360"/>
+      </w:pPr>
+      <w:rPr>
+        <w:u w:val="none"/>
+      </w:rPr>
+    </w:lvl>
+    <w:lvl w:ilvl="5">
+      <w:start w:val="1"/>
+      <w:numFmt w:val="bullet"/>
+      <w:lvlText w:val="■"/>
+      <w:lvlJc w:val="left"/>
+      <w:pPr>
+        <w:ind w:left="4320" w:hanging="360"/>
+      </w:pPr>
+      <w:rPr>
+        <w:u w:val="none"/>
+      </w:rPr>
+    </w:lvl>
+    <w:lvl w:ilvl="6">
+      <w:start w:val="1"/>
+      <w:numFmt w:val="bullet"/>
+      <w:lvlText w:val="●"/>
+      <w:lvlJc w:val="left"/>
+      <w:pPr>
+        <w:ind w:left="5040" w:hanging="360"/>
+      </w:pPr>
+      <w:rPr>
+        <w:u w:val="none"/>
+      </w:rPr>
+    </w:lvl>
+    <w:lvl w:ilvl="7">
+      <w:start w:val="1"/>
+      <w:numFmt w:val="bullet"/>
+      <w:lvlText w:val="○"/>
+      <w:lvlJc w:val="left"/>
+      <w:pPr>
+        <w:ind w:left="5760" w:hanging="360"/>
+      </w:pPr>
+      <w:rPr>
+        <w:u w:val="none"/>
+      </w:rPr>
+    </w:lvl>
+    <w:lvl w:ilvl="8">
+      <w:start w:val="1"/>
+      <w:numFmt w:val="bullet"/>
+      <w:lvlText w:val="■"/>
+      <w:lvlJc w:val="left"/>
+      <w:pPr>
+        <w:ind w:left="6480" w:hanging="360"/>
+      </w:pPr>
+      <w:rPr>
+        <w:u w:val="none"/>
+      </w:rPr>
+    </w:lvl>
+  </w:abstractNum>
+  <w:abstractNum w:abstractNumId="11">
     <w:lvl w:ilvl="0">
       <w:start w:val="1"/>
       <w:numFmt w:val="bullet"/>
@@ -12660,6 +12877,9 @@
   </w:num>
   <w:num w:numId="10">
     <w:abstractNumId w:val="10"/>
+  </w:num>
+  <w:num w:numId="11">
+    <w:abstractNumId w:val="11"/>
   </w:num>
 </w:numbering>
 </file>

</xml_diff>